<commit_message>
Added 5. Clasificación elementos de una clase (WIP)
</commit_message>
<xml_diff>
--- a/current/Programa/Syllabus-103008-Fundamentos de Programación Orientada a Objetos 2024-02.docx
+++ b/current/Programa/Syllabus-103008-Fundamentos de Programación Orientada a Objetos 2024-02.docx
@@ -925,18 +925,7 @@
                 <w:szCs w:val="22"/>
                 <w:lang w:val="es-CO" w:eastAsia="es-ES"/>
               </w:rPr>
-              <w:t>2024-</w:t>
-            </w:r>
-            <w:r>
-              <w:rPr>
-                <w:rFonts w:eastAsia="Times New Roman" w:cs="Times New Roman" w:ascii="Times New Roman" w:hAnsi="Times New Roman"/>
-                <w:b/>
-                <w:color w:val="000000"/>
-                <w:sz w:val="22"/>
-                <w:szCs w:val="22"/>
-                <w:lang w:val="es-CO" w:eastAsia="es-ES"/>
-              </w:rPr>
-              <w:t>2</w:t>
+              <w:t>2024-2</w:t>
             </w:r>
           </w:p>
         </w:tc>
@@ -1975,81 +1964,6 @@
           <w:rFonts w:ascii="Courier New" w:hAnsi="Courier New"/>
         </w:rPr>
         <w:t>java.lang</w:t>
-      </w:r>
-    </w:p>
-    <w:p>
-      <w:pPr>
-        <w:pStyle w:val="Normal"/>
-        <w:rPr/>
-      </w:pPr>
-      <w:r>
-        <w:rPr/>
-        <w:tab/>
-        <w:t>- Otros paquetes interesantes</w:t>
-      </w:r>
-    </w:p>
-    <w:p>
-      <w:pPr>
-        <w:pStyle w:val="Normal"/>
-        <w:rPr/>
-      </w:pPr>
-      <w:r>
-        <w:rPr/>
-        <w:tab/>
-        <w:tab/>
-        <w:t xml:space="preserve">- </w:t>
-      </w:r>
-      <w:r>
-        <w:rPr>
-          <w:rFonts w:ascii="Courier New" w:hAnsi="Courier New"/>
-        </w:rPr>
-        <w:t>Random</w:t>
-      </w:r>
-    </w:p>
-    <w:p>
-      <w:pPr>
-        <w:pStyle w:val="Normal"/>
-        <w:rPr/>
-      </w:pPr>
-      <w:r>
-        <w:rPr/>
-        <w:tab/>
-        <w:tab/>
-        <w:t xml:space="preserve">- </w:t>
-      </w:r>
-      <w:r>
-        <w:rPr>
-          <w:rFonts w:ascii="Courier New" w:hAnsi="Courier New"/>
-        </w:rPr>
-        <w:t>Math</w:t>
-      </w:r>
-    </w:p>
-    <w:p>
-      <w:pPr>
-        <w:pStyle w:val="Normal"/>
-        <w:rPr/>
-      </w:pPr>
-      <w:r>
-        <w:rPr/>
-        <w:tab/>
-        <w:tab/>
-        <w:t xml:space="preserve">- </w:t>
-      </w:r>
-      <w:r>
-        <w:rPr>
-          <w:rFonts w:ascii="Courier New" w:hAnsi="Courier New"/>
-        </w:rPr>
-        <w:t>Date</w:t>
-      </w:r>
-      <w:r>
-        <w:rPr/>
-        <w:t xml:space="preserve"> y </w:t>
-      </w:r>
-      <w:r>
-        <w:rPr>
-          <w:rFonts w:ascii="Courier New" w:hAnsi="Courier New"/>
-        </w:rPr>
-        <w:t>Time</w:t>
       </w:r>
     </w:p>
     <w:p>

</xml_diff>